<commit_message>
updated worpress recording links
</commit_message>
<xml_diff>
--- a/WordPress/Excercises/Excercise.docx
+++ b/WordPress/Excercises/Excercise.docx
@@ -5,14 +5,43 @@
     <w:p>
       <w:pPr>
         <w:rPr>
+          <w:b/>
           <w:lang w:val="en-IN"/>
         </w:rPr>
       </w:pPr>
       <w:r>
         <w:rPr>
-          <w:lang w:val="en-IN"/>
-        </w:rPr>
-        <w:t xml:space="preserve">Configure and setup the complete Wordpress in your local machine and </w:t>
+          <w:b/>
+          <w:lang w:val="en-IN"/>
+        </w:rPr>
+        <w:t>Class-1</w:t>
+      </w:r>
+    </w:p>
+    <w:p>
+      <w:pPr>
+        <w:rPr>
+          <w:lang w:val="en-IN"/>
+        </w:rPr>
+      </w:pPr>
+      <w:r>
+        <w:rPr>
+          <w:lang w:val="en-IN"/>
+        </w:rPr>
+        <w:t xml:space="preserve">Configure and setup the complete </w:t>
+      </w:r>
+      <w:proofErr w:type="spellStart"/>
+      <w:r>
+        <w:rPr>
+          <w:lang w:val="en-IN"/>
+        </w:rPr>
+        <w:t>Wordpress</w:t>
+      </w:r>
+      <w:proofErr w:type="spellEnd"/>
+      <w:r>
+        <w:rPr>
+          <w:lang w:val="en-IN"/>
+        </w:rPr>
+        <w:t xml:space="preserve"> in your local machine and </w:t>
       </w:r>
       <w:r>
         <w:rPr>
@@ -30,10 +59,174 @@
         <w:rPr>
           <w:lang w:val="en-IN"/>
         </w:rPr>
-        <w:t>and take a screenshot (admin panel and your name as a projectname) and share with us.</w:t>
-      </w:r>
+        <w:t xml:space="preserve">and take a screenshot (admin panel and your name as a </w:t>
+      </w:r>
+      <w:proofErr w:type="spellStart"/>
+      <w:r>
+        <w:rPr>
+          <w:lang w:val="en-IN"/>
+        </w:rPr>
+        <w:t>projectname</w:t>
+      </w:r>
+      <w:proofErr w:type="spellEnd"/>
+      <w:r>
+        <w:rPr>
+          <w:lang w:val="en-IN"/>
+        </w:rPr>
+        <w:t>) and share with us.</w:t>
+      </w:r>
+    </w:p>
+    <w:p>
+      <w:pPr>
+        <w:rPr>
+          <w:lang w:val="en-IN"/>
+        </w:rPr>
+      </w:pPr>
+    </w:p>
+    <w:p>
+      <w:pPr>
+        <w:rPr>
+          <w:b/>
+          <w:lang w:val="en-IN"/>
+        </w:rPr>
+      </w:pPr>
+      <w:r>
+        <w:rPr>
+          <w:b/>
+          <w:lang w:val="en-IN"/>
+        </w:rPr>
+        <w:t>Class-2</w:t>
+      </w:r>
+    </w:p>
+    <w:p>
+      <w:pPr>
+        <w:rPr>
+          <w:lang w:val="en-IN"/>
+        </w:rPr>
+      </w:pPr>
+      <w:r>
+        <w:rPr>
+          <w:lang w:val="en-IN"/>
+        </w:rPr>
+        <w:t>Create a website in WordPress portal with any theme along with posts and blogs pages and customized menu as per your website business.</w:t>
+      </w:r>
+    </w:p>
+    <w:p>
+      <w:pPr>
+        <w:rPr>
+          <w:b/>
+          <w:lang w:val="en-IN"/>
+        </w:rPr>
+      </w:pPr>
       <w:bookmarkStart w:id="0" w:name="_GoBack"/>
       <w:bookmarkEnd w:id="0"/>
+    </w:p>
+    <w:p>
+      <w:pPr>
+        <w:rPr>
+          <w:b/>
+          <w:lang w:val="en-IN"/>
+        </w:rPr>
+      </w:pPr>
+      <w:r>
+        <w:rPr>
+          <w:b/>
+          <w:lang w:val="en-IN"/>
+        </w:rPr>
+        <w:t>Class-3</w:t>
+      </w:r>
+    </w:p>
+    <w:p>
+      <w:pPr>
+        <w:rPr>
+          <w:lang w:val="en-IN"/>
+        </w:rPr>
+      </w:pPr>
+      <w:r>
+        <w:rPr>
+          <w:lang w:val="en-IN"/>
+        </w:rPr>
+        <w:t xml:space="preserve">Create a website in </w:t>
+      </w:r>
+      <w:r>
+        <w:rPr>
+          <w:lang w:val="en-IN"/>
+        </w:rPr>
+        <w:t>WordPress</w:t>
+      </w:r>
+      <w:r>
+        <w:rPr>
+          <w:lang w:val="en-IN"/>
+        </w:rPr>
+        <w:t xml:space="preserve"> portal with </w:t>
+      </w:r>
+      <w:r>
+        <w:rPr>
+          <w:lang w:val="en-IN"/>
+        </w:rPr>
+        <w:t>customized theme (</w:t>
+      </w:r>
+      <w:proofErr w:type="spellStart"/>
+      <w:r>
+        <w:rPr>
+          <w:lang w:val="en-IN"/>
+        </w:rPr>
+        <w:t>OceanWP</w:t>
+      </w:r>
+      <w:proofErr w:type="spellEnd"/>
+      <w:r>
+        <w:rPr>
+          <w:lang w:val="en-IN"/>
+        </w:rPr>
+        <w:t>)</w:t>
+      </w:r>
+      <w:r>
+        <w:rPr>
+          <w:lang w:val="en-IN"/>
+        </w:rPr>
+        <w:t xml:space="preserve"> with posts and blogs pages</w:t>
+      </w:r>
+      <w:r>
+        <w:rPr>
+          <w:lang w:val="en-IN"/>
+        </w:rPr>
+        <w:t xml:space="preserve"> and plugins (like </w:t>
+      </w:r>
+      <w:proofErr w:type="spellStart"/>
+      <w:r>
+        <w:rPr>
+          <w:lang w:val="en-IN"/>
+        </w:rPr>
+        <w:t>Elementor</w:t>
+      </w:r>
+      <w:proofErr w:type="gramStart"/>
+      <w:r>
+        <w:rPr>
+          <w:lang w:val="en-IN"/>
+        </w:rPr>
+        <w:t>,themeplugins</w:t>
+      </w:r>
+      <w:proofErr w:type="spellEnd"/>
+      <w:proofErr w:type="gramEnd"/>
+      <w:r>
+        <w:rPr>
+          <w:lang w:val="en-IN"/>
+        </w:rPr>
+        <w:t xml:space="preserve"> etc.. )</w:t>
+      </w:r>
+      <w:r>
+        <w:rPr>
+          <w:lang w:val="en-IN"/>
+        </w:rPr>
+        <w:t xml:space="preserve"> as per your website business.</w:t>
+      </w:r>
+    </w:p>
+    <w:p>
+      <w:pPr>
+        <w:rPr>
+          <w:lang w:val="en-IN"/>
+        </w:rPr>
+      </w:pPr>
     </w:p>
     <w:sectPr>
       <w:pgSz w:w="12240" w:h="15840"/>

</xml_diff>

<commit_message>
updated wordpress links and deployment content
</commit_message>
<xml_diff>
--- a/WordPress/Excercises/Excercise.docx
+++ b/WordPress/Excercises/Excercise.docx
@@ -27,21 +27,7 @@
         <w:rPr>
           <w:lang w:val="en-IN"/>
         </w:rPr>
-        <w:t xml:space="preserve">Configure and setup the complete </w:t>
-      </w:r>
-      <w:proofErr w:type="spellStart"/>
-      <w:r>
-        <w:rPr>
-          <w:lang w:val="en-IN"/>
-        </w:rPr>
-        <w:t>Wordpress</w:t>
-      </w:r>
-      <w:proofErr w:type="spellEnd"/>
-      <w:r>
-        <w:rPr>
-          <w:lang w:val="en-IN"/>
-        </w:rPr>
-        <w:t xml:space="preserve"> in your local machine and </w:t>
+        <w:t xml:space="preserve">Configure and setup the complete Wordpress in your local machine and </w:t>
       </w:r>
       <w:r>
         <w:rPr>
@@ -59,21 +45,7 @@
         <w:rPr>
           <w:lang w:val="en-IN"/>
         </w:rPr>
-        <w:t xml:space="preserve">and take a screenshot (admin panel and your name as a </w:t>
-      </w:r>
-      <w:proofErr w:type="spellStart"/>
-      <w:r>
-        <w:rPr>
-          <w:lang w:val="en-IN"/>
-        </w:rPr>
-        <w:t>projectname</w:t>
-      </w:r>
-      <w:proofErr w:type="spellEnd"/>
-      <w:r>
-        <w:rPr>
-          <w:lang w:val="en-IN"/>
-        </w:rPr>
-        <w:t>) and share with us.</w:t>
+        <w:t>and take a screenshot (admin panel and your name as a projectname) and share with us.</w:t>
       </w:r>
     </w:p>
     <w:p>
@@ -118,108 +90,82 @@
           <w:lang w:val="en-IN"/>
         </w:rPr>
       </w:pPr>
+    </w:p>
+    <w:p>
+      <w:pPr>
+        <w:rPr>
+          <w:b/>
+          <w:lang w:val="en-IN"/>
+        </w:rPr>
+      </w:pPr>
+      <w:r>
+        <w:rPr>
+          <w:b/>
+          <w:lang w:val="en-IN"/>
+        </w:rPr>
+        <w:t>Class-3</w:t>
+      </w:r>
+    </w:p>
+    <w:p>
+      <w:pPr>
+        <w:rPr>
+          <w:lang w:val="en-IN"/>
+        </w:rPr>
+      </w:pPr>
+      <w:r>
+        <w:rPr>
+          <w:lang w:val="en-IN"/>
+        </w:rPr>
+        <w:t>Create a website in WordPress portal with customized theme (OceanWP) with posts and blogs pages and plugins (like Elementor,themeplugins etc.. ) as per your website business.</w:t>
+      </w:r>
+    </w:p>
+    <w:p>
+      <w:pPr>
+        <w:rPr>
+          <w:b/>
+          <w:lang w:val="en-IN"/>
+        </w:rPr>
+      </w:pPr>
+      <w:r>
+        <w:rPr>
+          <w:b/>
+          <w:lang w:val="en-IN"/>
+        </w:rPr>
+        <w:t xml:space="preserve">Class -4 </w:t>
+      </w:r>
+    </w:p>
+    <w:p>
+      <w:pPr>
+        <w:rPr>
+          <w:lang w:val="en-IN"/>
+        </w:rPr>
+      </w:pPr>
+      <w:r>
+        <w:rPr>
+          <w:lang w:val="en-IN"/>
+        </w:rPr>
+        <w:t>Create a website in WordPress portal</w:t>
+      </w:r>
+      <w:r>
+        <w:rPr>
+          <w:lang w:val="en-IN"/>
+        </w:rPr>
+        <w:t xml:space="preserve"> (in continuation of exercise 3)</w:t>
+      </w:r>
+      <w:r>
+        <w:rPr>
+          <w:lang w:val="en-IN"/>
+        </w:rPr>
+        <w:t xml:space="preserve"> with customized theme (OceanWP) with posts and blogs pages and plugins (like Elementor,themeplugins etc..</w:t>
+      </w:r>
+      <w:r>
+        <w:rPr>
+          <w:lang w:val="en-IN"/>
+        </w:rPr>
+        <w:t xml:space="preserve"> ) as per your website business and deploy it in any web hosting over domain or use any cloud provider like Azure,AWS,google cloud.</w:t>
+      </w:r>
       <w:bookmarkStart w:id="0" w:name="_GoBack"/>
       <w:bookmarkEnd w:id="0"/>
-    </w:p>
-    <w:p>
-      <w:pPr>
-        <w:rPr>
-          <w:b/>
-          <w:lang w:val="en-IN"/>
-        </w:rPr>
-      </w:pPr>
-      <w:r>
-        <w:rPr>
-          <w:b/>
-          <w:lang w:val="en-IN"/>
-        </w:rPr>
-        <w:t>Class-3</w:t>
-      </w:r>
-    </w:p>
-    <w:p>
-      <w:pPr>
-        <w:rPr>
-          <w:lang w:val="en-IN"/>
-        </w:rPr>
-      </w:pPr>
-      <w:r>
-        <w:rPr>
-          <w:lang w:val="en-IN"/>
-        </w:rPr>
-        <w:t xml:space="preserve">Create a website in </w:t>
-      </w:r>
-      <w:r>
-        <w:rPr>
-          <w:lang w:val="en-IN"/>
-        </w:rPr>
-        <w:t>WordPress</w:t>
-      </w:r>
-      <w:r>
-        <w:rPr>
-          <w:lang w:val="en-IN"/>
-        </w:rPr>
-        <w:t xml:space="preserve"> portal with </w:t>
-      </w:r>
-      <w:r>
-        <w:rPr>
-          <w:lang w:val="en-IN"/>
-        </w:rPr>
-        <w:t>customized theme (</w:t>
-      </w:r>
-      <w:proofErr w:type="spellStart"/>
-      <w:r>
-        <w:rPr>
-          <w:lang w:val="en-IN"/>
-        </w:rPr>
-        <w:t>OceanWP</w:t>
-      </w:r>
-      <w:proofErr w:type="spellEnd"/>
-      <w:r>
-        <w:rPr>
-          <w:lang w:val="en-IN"/>
-        </w:rPr>
-        <w:t>)</w:t>
-      </w:r>
-      <w:r>
-        <w:rPr>
-          <w:lang w:val="en-IN"/>
-        </w:rPr>
-        <w:t xml:space="preserve"> with posts and blogs pages</w:t>
-      </w:r>
-      <w:r>
-        <w:rPr>
-          <w:lang w:val="en-IN"/>
-        </w:rPr>
-        <w:t xml:space="preserve"> and plugins (like </w:t>
-      </w:r>
-      <w:proofErr w:type="spellStart"/>
-      <w:r>
-        <w:rPr>
-          <w:lang w:val="en-IN"/>
-        </w:rPr>
-        <w:t>Elementor</w:t>
-      </w:r>
-      <w:proofErr w:type="gramStart"/>
-      <w:r>
-        <w:rPr>
-          <w:lang w:val="en-IN"/>
-        </w:rPr>
-        <w:t>,themeplugins</w:t>
-      </w:r>
-      <w:proofErr w:type="spellEnd"/>
-      <w:proofErr w:type="gramEnd"/>
-      <w:r>
-        <w:rPr>
-          <w:lang w:val="en-IN"/>
-        </w:rPr>
-        <w:t xml:space="preserve"> etc.. )</w:t>
-      </w:r>
-      <w:r>
-        <w:rPr>
-          <w:lang w:val="en-IN"/>
-        </w:rPr>
-        <w:t xml:space="preserve"> as per your website business.</w:t>
-      </w:r>
     </w:p>
     <w:p>
       <w:pPr>

</xml_diff>